<commit_message>
Added end usage description in file "Projektantrag"
</commit_message>
<xml_diff>
--- a/documentation/projektantrag.docx
+++ b/documentation/projektantrag.docx
@@ -43,17 +43,7 @@
           <w:sz w:val="24"/>
           <w:szCs w:val="24"/>
         </w:rPr>
-        <w:t>N</w:t>
-      </w:r>
-      <w:r>
-        <w:rPr>
-          <w:rFonts w:ascii="Arial" w:hAnsi="Arial"/>
-          <w:b w:val="false"/>
-          <w:bCs w:val="false"/>
-          <w:sz w:val="24"/>
-          <w:szCs w:val="24"/>
-        </w:rPr>
-        <w:t>ame</w:t>
+        <w:t>Name</w:t>
       </w:r>
       <w:r>
         <w:rPr>
@@ -165,17 +155,7 @@
           <w:sz w:val="24"/>
           <w:szCs w:val="24"/>
         </w:rPr>
-        <w:t>USP: Die Website wird einen 3D Auto Configurator mit unterschiedlichen Reifen, Farben, Anbauteilen und anderen möglichkeiten haben</w:t>
-      </w:r>
-      <w:r>
-        <w:rPr>
-          <w:rFonts w:ascii="Arial" w:hAnsi="Arial"/>
-          <w:b w:val="false"/>
-          <w:bCs w:val="false"/>
-          <w:sz w:val="24"/>
-          <w:szCs w:val="24"/>
-        </w:rPr>
-        <w:t>.</w:t>
+        <w:t>USP: Die Website wird einen 3D Auto Configurator mit unterschiedlichen Reifen, Farben, Anbauteilen und anderen möglichkeiten haben.</w:t>
       </w:r>
     </w:p>
     <w:p>
@@ -267,17 +247,7 @@
           <w:sz w:val="24"/>
           <w:szCs w:val="24"/>
         </w:rPr>
-        <w:t>Inhalt</w:t>
-      </w:r>
-      <w:r>
-        <w:rPr>
-          <w:rFonts w:ascii="Arial" w:hAnsi="Arial"/>
-          <w:b w:val="false"/>
-          <w:bCs w:val="false"/>
-          <w:sz w:val="24"/>
-          <w:szCs w:val="24"/>
-        </w:rPr>
-        <w:t>:</w:t>
+        <w:t>Inhalt:</w:t>
       </w:r>
     </w:p>
     <w:p>
@@ -403,20 +373,7 @@
           <w:szCs w:val="24"/>
           <w:vertAlign w:val="baseline"/>
         </w:rPr>
-        <w:t>Dynamik</w:t>
-      </w:r>
-      <w:r>
-        <w:rPr>
-          <w:rFonts w:ascii="Arial" w:hAnsi="Arial"/>
-          <w:b w:val="false"/>
-          <w:bCs w:val="false"/>
-          <w:position w:val="0"/>
-          <w:sz w:val="24"/>
-          <w:sz w:val="24"/>
-          <w:szCs w:val="24"/>
-          <w:vertAlign w:val="baseline"/>
-        </w:rPr>
-        <w:t>:</w:t>
+        <w:t>Dynamik:</w:t>
       </w:r>
     </w:p>
     <w:p>
@@ -540,17 +497,7 @@
           <w:sz w:val="24"/>
           <w:szCs w:val="24"/>
         </w:rPr>
-        <w:t>Anpassungen</w:t>
-      </w:r>
-      <w:r>
-        <w:rPr>
-          <w:rFonts w:ascii="Arial" w:hAnsi="Arial"/>
-          <w:b w:val="false"/>
-          <w:bCs w:val="false"/>
-          <w:sz w:val="24"/>
-          <w:szCs w:val="24"/>
-        </w:rPr>
-        <w:t>:</w:t>
+        <w:t>Anpassungen:</w:t>
       </w:r>
     </w:p>
     <w:p>
@@ -603,6 +550,43 @@
           <w:szCs w:val="24"/>
         </w:rPr>
         <w:t>Autos :)</w:t>
+      </w:r>
+    </w:p>
+    <w:p>
+      <w:pPr>
+        <w:pStyle w:val="Normal"/>
+        <w:bidi w:val="0"/>
+        <w:jc w:val="start"/>
+        <w:rPr>
+          <w:rFonts w:ascii="Arial" w:hAnsi="Arial"/>
+          <w:sz w:val="24"/>
+          <w:szCs w:val="24"/>
+        </w:rPr>
+      </w:pPr>
+      <w:r>
+        <w:rPr/>
+      </w:r>
+    </w:p>
+    <w:p>
+      <w:pPr>
+        <w:pStyle w:val="Normal"/>
+        <w:bidi w:val="0"/>
+        <w:jc w:val="start"/>
+        <w:rPr>
+          <w:rFonts w:ascii="Arial" w:hAnsi="Arial"/>
+          <w:sz w:val="24"/>
+          <w:szCs w:val="24"/>
+        </w:rPr>
+      </w:pPr>
+      <w:r>
+        <w:rPr>
+          <w:rFonts w:ascii="Arial" w:hAnsi="Arial"/>
+          <w:b w:val="false"/>
+          <w:bCs w:val="false"/>
+          <w:sz w:val="24"/>
+          <w:szCs w:val="24"/>
+        </w:rPr>
+        <w:t>Am Ende kann der User sein fertig configuriertes Auto als PDF gemeinsam mit den Technischen Daten exportieren oder sharen. Zusätzlich können Bilder als JPG oder PNG gespeichert werden.</w:t>
       </w:r>
     </w:p>
     <w:sectPr>

</xml_diff>